<commit_message>
Refactoring + formatting to fit style guide + updated design docs
</commit_message>
<xml_diff>
--- a/Design.docx
+++ b/Design.docx
@@ -220,7 +220,7 @@
                                 <a:avLst/>
                               </a:prstGeom>
                               <a:blipFill>
-                                <a:blip r:embed="rId5"/>
+                                <a:blip r:embed="rId6"/>
                                 <a:stretch>
                                   <a:fillRect r="-7574"/>
                                 </a:stretch>
@@ -272,7 +272,7 @@
                       <v:path arrowok="t" o:connecttype="custom" o:connectlocs="0,0;7315200,0;7315200,1130373;3620757,733885;0,1092249;0,0" o:connectangles="0,0,0,0,0,0"/>
                     </v:shape>
                     <v:rect id="Rectangle 151" o:spid="_x0000_s1028" style="position:absolute;width:73152;height:12161;visibility:visible;mso-wrap-style:square;v-text-anchor:middle" o:gfxdata="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" stroked="f" strokeweight="1pt">
-                      <v:fill r:id="rId6" o:title="" recolor="t" rotate="t" type="frame"/>
+                      <v:fill r:id="rId7" o:title="" recolor="t" rotate="t" type="frame"/>
                     </v:rect>
                     <w10:wrap anchorx="page" anchory="page"/>
                   </v:group>
@@ -770,11 +770,130 @@
       <w:pPr>
         <w:rPr>
           <w:rFonts w:asciiTheme="majorHAnsi" w:eastAsiaTheme="majorEastAsia" w:hAnsiTheme="majorHAnsi" w:cstheme="majorBidi"/>
+          <w:noProof/>
           <w:color w:val="0F4761" w:themeColor="accent1" w:themeShade="BF"/>
           <w:sz w:val="32"/>
           <w:szCs w:val="32"/>
         </w:rPr>
       </w:pPr>
+      <w:r>
+        <w:rPr>
+          <w:rFonts w:asciiTheme="majorHAnsi" w:eastAsiaTheme="majorEastAsia" w:hAnsiTheme="majorHAnsi" w:cstheme="majorBidi"/>
+          <w:noProof/>
+          <w:color w:val="0F4761" w:themeColor="accent1" w:themeShade="BF"/>
+          <w:sz w:val="32"/>
+          <w:szCs w:val="32"/>
+        </w:rPr>
+        <w:lastRenderedPageBreak/>
+        <mc:AlternateContent>
+          <mc:Choice Requires="wps">
+            <w:drawing>
+              <wp:anchor distT="0" distB="0" distL="114300" distR="114300" simplePos="0" relativeHeight="251663360" behindDoc="0" locked="0" layoutInCell="1" allowOverlap="1" wp14:anchorId="23D9573B" wp14:editId="39698EA2">
+                <wp:simplePos x="0" y="0"/>
+                <wp:positionH relativeFrom="column">
+                  <wp:posOffset>28342</wp:posOffset>
+                </wp:positionH>
+                <wp:positionV relativeFrom="paragraph">
+                  <wp:posOffset>3998016</wp:posOffset>
+                </wp:positionV>
+                <wp:extent cx="2181828" cy="289367"/>
+                <wp:effectExtent l="0" t="0" r="28575" b="15875"/>
+                <wp:wrapNone/>
+                <wp:docPr id="1232161515" name="Text Box 1"/>
+                <wp:cNvGraphicFramePr/>
+                <a:graphic xmlns:a="http://schemas.openxmlformats.org/drawingml/2006/main">
+                  <a:graphicData uri="http://schemas.microsoft.com/office/word/2010/wordprocessingShape">
+                    <wps:wsp>
+                      <wps:cNvSpPr txBox="1"/>
+                      <wps:spPr>
+                        <a:xfrm>
+                          <a:off x="0" y="0"/>
+                          <a:ext cx="2181828" cy="289367"/>
+                        </a:xfrm>
+                        <a:prstGeom prst="rect">
+                          <a:avLst/>
+                        </a:prstGeom>
+                        <a:solidFill>
+                          <a:schemeClr val="lt1"/>
+                        </a:solidFill>
+                        <a:ln w="6350">
+                          <a:solidFill>
+                            <a:prstClr val="black"/>
+                          </a:solidFill>
+                        </a:ln>
+                      </wps:spPr>
+                      <wps:txbx>
+                        <w:txbxContent>
+                          <w:p>
+                            <w:pPr>
+                              <w:rPr>
+                                <w:i/>
+                                <w:iCs/>
+                                <w:sz w:val="20"/>
+                                <w:szCs w:val="20"/>
+                              </w:rPr>
+                            </w:pPr>
+                            <w:r>
+                              <w:rPr>
+                                <w:i/>
+                                <w:iCs/>
+                                <w:sz w:val="20"/>
+                                <w:szCs w:val="20"/>
+                              </w:rPr>
+                              <w:t>Figure 1: Deadly Corp UML version 1</w:t>
+                            </w:r>
+                          </w:p>
+                        </w:txbxContent>
+                      </wps:txbx>
+                      <wps:bodyPr rot="0" spcFirstLastPara="0" vertOverflow="overflow" horzOverflow="overflow" vert="horz" wrap="square" lIns="91440" tIns="45720" rIns="91440" bIns="45720" numCol="1" spcCol="0" rtlCol="0" fromWordArt="0" anchor="t" anchorCtr="0" forceAA="0" compatLnSpc="1">
+                        <a:prstTxWarp prst="textNoShape">
+                          <a:avLst/>
+                        </a:prstTxWarp>
+                        <a:noAutofit/>
+                      </wps:bodyPr>
+                    </wps:wsp>
+                  </a:graphicData>
+                </a:graphic>
+                <wp14:sizeRelH relativeFrom="margin">
+                  <wp14:pctWidth>0</wp14:pctWidth>
+                </wp14:sizeRelH>
+                <wp14:sizeRelV relativeFrom="margin">
+                  <wp14:pctHeight>0</wp14:pctHeight>
+                </wp14:sizeRelV>
+              </wp:anchor>
+            </w:drawing>
+          </mc:Choice>
+          <mc:Fallback>
+            <w:pict>
+              <v:shape w14:anchorId="23D9573B" id="Text Box 1" o:spid="_x0000_s1028" type="#_x0000_t202" style="position:absolute;margin-left:2.25pt;margin-top:314.8pt;width:171.8pt;height:22.8pt;z-index:251663360;visibility:visible;mso-wrap-style:square;mso-width-percent:0;mso-height-percent:0;mso-wrap-distance-left:9pt;mso-wrap-distance-top:0;mso-wrap-distance-right:9pt;mso-wrap-distance-bottom:0;mso-position-horizontal:absolute;mso-position-horizontal-relative:text;mso-position-vertical:absolute;mso-position-vertical-relative:text;mso-width-percent:0;mso-height-percent:0;mso-width-relative:margin;mso-height-relative:margin;v-text-anchor:top" o:gfxdata="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" fillcolor="white [3201]" strokeweight=".5pt">
+                <v:textbox>
+                  <w:txbxContent>
+                    <w:p>
+                      <w:pPr>
+                        <w:rPr>
+                          <w:i/>
+                          <w:iCs/>
+                          <w:sz w:val="20"/>
+                          <w:szCs w:val="20"/>
+                        </w:rPr>
+                      </w:pPr>
+                      <w:r>
+                        <w:rPr>
+                          <w:i/>
+                          <w:iCs/>
+                          <w:sz w:val="20"/>
+                          <w:szCs w:val="20"/>
+                        </w:rPr>
+                        <w:t>Figure 1: Deadly Corp UML version 1</w:t>
+                      </w:r>
+                    </w:p>
+                  </w:txbxContent>
+                </v:textbox>
+              </v:shape>
+            </w:pict>
+          </mc:Fallback>
+        </mc:AlternateContent>
+      </w:r>
       <w:r>
         <w:rPr>
           <w:rFonts w:asciiTheme="majorHAnsi" w:eastAsiaTheme="majorEastAsia" w:hAnsiTheme="majorHAnsi" w:cstheme="majorBidi"/>
@@ -799,7 +918,7 @@
                     <pic:cNvPicPr/>
                   </pic:nvPicPr>
                   <pic:blipFill>
-                    <a:blip r:embed="rId7">
+                    <a:blip r:embed="rId8">
                       <a:extLst>
                         <a:ext uri="{28A0092B-C50C-407E-A947-70E740481C1C}">
                           <a14:useLocalDpi xmlns:a14="http://schemas.microsoft.com/office/drawing/2010/main" val="0"/>
@@ -826,6 +945,487 @@
         </w:drawing>
       </w:r>
     </w:p>
+    <w:p>
+      <w:pPr>
+        <w:rPr>
+          <w:rFonts w:asciiTheme="majorHAnsi" w:eastAsiaTheme="majorEastAsia" w:hAnsiTheme="majorHAnsi" w:cstheme="majorBidi"/>
+        </w:rPr>
+      </w:pPr>
+    </w:p>
+    <w:p>
+      <w:pPr>
+        <w:rPr>
+          <w:rFonts w:asciiTheme="majorHAnsi" w:eastAsiaTheme="majorEastAsia" w:hAnsiTheme="majorHAnsi" w:cstheme="majorBidi"/>
+        </w:rPr>
+      </w:pPr>
+      <w:r>
+        <w:rPr>
+          <w:rFonts w:asciiTheme="majorHAnsi" w:eastAsiaTheme="majorEastAsia" w:hAnsiTheme="majorHAnsi" w:cstheme="majorBidi"/>
+        </w:rPr>
+        <w:t>Notable design decisions</w:t>
+      </w:r>
+    </w:p>
+    <w:p>
+      <w:pPr>
+        <w:pStyle w:val="ListParagraph"/>
+        <w:numPr>
+          <w:ilvl w:val="0"/>
+          <w:numId w:val="1"/>
+        </w:numPr>
+        <w:rPr>
+          <w:rFonts w:asciiTheme="majorHAnsi" w:eastAsiaTheme="majorEastAsia" w:hAnsiTheme="majorHAnsi" w:cstheme="majorBidi"/>
+        </w:rPr>
+      </w:pPr>
+      <w:r>
+        <w:rPr>
+          <w:rFonts w:asciiTheme="majorHAnsi" w:eastAsiaTheme="majorEastAsia" w:hAnsiTheme="majorHAnsi" w:cstheme="majorBidi"/>
+        </w:rPr>
+        <w:t>I have decided to create a class called Item which will act as a data structure to hold all information relevant to item stats etc.</w:t>
+      </w:r>
+    </w:p>
+    <w:p>
+      <w:pPr>
+        <w:pStyle w:val="ListParagraph"/>
+        <w:numPr>
+          <w:ilvl w:val="0"/>
+          <w:numId w:val="1"/>
+        </w:numPr>
+        <w:rPr>
+          <w:rFonts w:asciiTheme="majorHAnsi" w:eastAsiaTheme="majorEastAsia" w:hAnsiTheme="majorHAnsi" w:cstheme="majorBidi"/>
+        </w:rPr>
+      </w:pPr>
+      <w:r>
+        <w:rPr>
+          <w:rFonts w:asciiTheme="majorHAnsi" w:eastAsiaTheme="majorEastAsia" w:hAnsiTheme="majorHAnsi" w:cstheme="majorBidi"/>
+        </w:rPr>
+        <w:t xml:space="preserve">I have created two classes inheriting from abstract moon one for the corporation moon and one for the rest of the moons. </w:t>
+      </w:r>
+    </w:p>
+    <w:p>
+      <w:pPr>
+        <w:pStyle w:val="ListParagraph"/>
+        <w:numPr>
+          <w:ilvl w:val="0"/>
+          <w:numId w:val="1"/>
+        </w:numPr>
+        <w:rPr>
+          <w:rFonts w:asciiTheme="majorHAnsi" w:eastAsiaTheme="majorEastAsia" w:hAnsiTheme="majorHAnsi" w:cstheme="majorBidi"/>
+        </w:rPr>
+      </w:pPr>
+      <w:r>
+        <w:rPr>
+          <w:rFonts w:asciiTheme="majorHAnsi" w:eastAsiaTheme="majorEastAsia" w:hAnsiTheme="majorHAnsi" w:cstheme="majorBidi"/>
+        </w:rPr>
+        <w:t xml:space="preserve">I have chosen to use vectors to store </w:t>
+      </w:r>
+      <w:r>
+        <w:rPr>
+          <w:rFonts w:asciiTheme="majorHAnsi" w:eastAsiaTheme="majorEastAsia" w:hAnsiTheme="majorHAnsi" w:cstheme="majorBidi"/>
+        </w:rPr>
+        <w:t>items and moons as they are flexible, easy to use, fast, and ordered.</w:t>
+      </w:r>
+    </w:p>
+    <w:p>
+      <w:pPr>
+        <w:ind w:left="360"/>
+        <w:rPr>
+          <w:rFonts w:asciiTheme="majorHAnsi" w:eastAsiaTheme="majorEastAsia" w:hAnsiTheme="majorHAnsi" w:cstheme="majorBidi"/>
+        </w:rPr>
+      </w:pPr>
+      <w:r>
+        <w:rPr>
+          <w:rFonts w:asciiTheme="majorHAnsi" w:eastAsiaTheme="majorEastAsia" w:hAnsiTheme="majorHAnsi" w:cstheme="majorBidi"/>
+          <w:noProof/>
+        </w:rPr>
+        <w:lastRenderedPageBreak/>
+        <w:drawing>
+          <wp:anchor distT="0" distB="0" distL="114300" distR="114300" simplePos="0" relativeHeight="251669504" behindDoc="0" locked="0" layoutInCell="1" allowOverlap="1" wp14:anchorId="46B3248F" wp14:editId="08A021B0">
+            <wp:simplePos x="0" y="0"/>
+            <wp:positionH relativeFrom="page">
+              <wp:align>right</wp:align>
+            </wp:positionH>
+            <wp:positionV relativeFrom="paragraph">
+              <wp:posOffset>0</wp:posOffset>
+            </wp:positionV>
+            <wp:extent cx="7540625" cy="4046220"/>
+            <wp:effectExtent l="0" t="0" r="3175" b="0"/>
+            <wp:wrapSquare wrapText="bothSides"/>
+            <wp:docPr id="789744535" name="Picture 1"/>
+            <wp:cNvGraphicFramePr>
+              <a:graphicFrameLocks xmlns:a="http://schemas.openxmlformats.org/drawingml/2006/main" noChangeAspect="1"/>
+            </wp:cNvGraphicFramePr>
+            <a:graphic xmlns:a="http://schemas.openxmlformats.org/drawingml/2006/main">
+              <a:graphicData uri="http://schemas.openxmlformats.org/drawingml/2006/picture">
+                <pic:pic xmlns:pic="http://schemas.openxmlformats.org/drawingml/2006/picture">
+                  <pic:nvPicPr>
+                    <pic:cNvPr id="789744535" name="Picture 789744535"/>
+                    <pic:cNvPicPr/>
+                  </pic:nvPicPr>
+                  <pic:blipFill>
+                    <a:blip r:embed="rId9" cstate="print">
+                      <a:extLst>
+                        <a:ext uri="{28A0092B-C50C-407E-A947-70E740481C1C}">
+                          <a14:useLocalDpi xmlns:a14="http://schemas.microsoft.com/office/drawing/2010/main" val="0"/>
+                        </a:ext>
+                      </a:extLst>
+                    </a:blip>
+                    <a:stretch>
+                      <a:fillRect/>
+                    </a:stretch>
+                  </pic:blipFill>
+                  <pic:spPr>
+                    <a:xfrm>
+                      <a:off x="0" y="0"/>
+                      <a:ext cx="7540625" cy="4046220"/>
+                    </a:xfrm>
+                    <a:prstGeom prst="rect">
+                      <a:avLst/>
+                    </a:prstGeom>
+                  </pic:spPr>
+                </pic:pic>
+              </a:graphicData>
+            </a:graphic>
+            <wp14:sizeRelH relativeFrom="margin">
+              <wp14:pctWidth>0</wp14:pctWidth>
+            </wp14:sizeRelH>
+            <wp14:sizeRelV relativeFrom="margin">
+              <wp14:pctHeight>0</wp14:pctHeight>
+            </wp14:sizeRelV>
+          </wp:anchor>
+        </w:drawing>
+      </w:r>
+      <w:r>
+        <w:rPr>
+          <w:rFonts w:asciiTheme="majorHAnsi" w:eastAsiaTheme="majorEastAsia" w:hAnsiTheme="majorHAnsi" w:cstheme="majorBidi"/>
+          <w:noProof/>
+          <w:color w:val="0F4761" w:themeColor="accent1" w:themeShade="BF"/>
+          <w:sz w:val="32"/>
+          <w:szCs w:val="32"/>
+        </w:rPr>
+        <mc:AlternateContent>
+          <mc:Choice Requires="wps">
+            <w:drawing>
+              <wp:anchor distT="0" distB="0" distL="114300" distR="114300" simplePos="0" relativeHeight="251670528" behindDoc="0" locked="0" layoutInCell="1" allowOverlap="1" wp14:anchorId="246F850A" wp14:editId="6EEF6073">
+                <wp:simplePos x="0" y="0"/>
+                <wp:positionH relativeFrom="column">
+                  <wp:posOffset>-798050</wp:posOffset>
+                </wp:positionH>
+                <wp:positionV relativeFrom="paragraph">
+                  <wp:posOffset>3972673</wp:posOffset>
+                </wp:positionV>
+                <wp:extent cx="2181828" cy="289367"/>
+                <wp:effectExtent l="0" t="0" r="28575" b="15875"/>
+                <wp:wrapNone/>
+                <wp:docPr id="634695722" name="Text Box 1"/>
+                <wp:cNvGraphicFramePr/>
+                <a:graphic xmlns:a="http://schemas.openxmlformats.org/drawingml/2006/main">
+                  <a:graphicData uri="http://schemas.microsoft.com/office/word/2010/wordprocessingShape">
+                    <wps:wsp>
+                      <wps:cNvSpPr txBox="1"/>
+                      <wps:spPr>
+                        <a:xfrm>
+                          <a:off x="0" y="0"/>
+                          <a:ext cx="2181828" cy="289367"/>
+                        </a:xfrm>
+                        <a:prstGeom prst="rect">
+                          <a:avLst/>
+                        </a:prstGeom>
+                        <a:solidFill>
+                          <a:schemeClr val="lt1"/>
+                        </a:solidFill>
+                        <a:ln w="6350">
+                          <a:solidFill>
+                            <a:prstClr val="black"/>
+                          </a:solidFill>
+                        </a:ln>
+                      </wps:spPr>
+                      <wps:txbx>
+                        <w:txbxContent>
+                          <w:p>
+                            <w:pPr>
+                              <w:rPr>
+                                <w:i/>
+                                <w:iCs/>
+                                <w:sz w:val="20"/>
+                                <w:szCs w:val="20"/>
+                              </w:rPr>
+                            </w:pPr>
+                            <w:r>
+                              <w:rPr>
+                                <w:i/>
+                                <w:iCs/>
+                                <w:sz w:val="20"/>
+                                <w:szCs w:val="20"/>
+                              </w:rPr>
+                              <w:t xml:space="preserve">Figure </w:t>
+                            </w:r>
+                            <w:r>
+                              <w:rPr>
+                                <w:i/>
+                                <w:iCs/>
+                                <w:sz w:val="20"/>
+                                <w:szCs w:val="20"/>
+                              </w:rPr>
+                              <w:t>2</w:t>
+                            </w:r>
+                            <w:r>
+                              <w:rPr>
+                                <w:i/>
+                                <w:iCs/>
+                                <w:sz w:val="20"/>
+                                <w:szCs w:val="20"/>
+                              </w:rPr>
+                              <w:t xml:space="preserve">: Deadly Corp UML version </w:t>
+                            </w:r>
+                            <w:r>
+                              <w:rPr>
+                                <w:i/>
+                                <w:iCs/>
+                                <w:sz w:val="20"/>
+                                <w:szCs w:val="20"/>
+                              </w:rPr>
+                              <w:t>2</w:t>
+                            </w:r>
+                          </w:p>
+                        </w:txbxContent>
+                      </wps:txbx>
+                      <wps:bodyPr rot="0" spcFirstLastPara="0" vertOverflow="overflow" horzOverflow="overflow" vert="horz" wrap="square" lIns="91440" tIns="45720" rIns="91440" bIns="45720" numCol="1" spcCol="0" rtlCol="0" fromWordArt="0" anchor="t" anchorCtr="0" forceAA="0" compatLnSpc="1">
+                        <a:prstTxWarp prst="textNoShape">
+                          <a:avLst/>
+                        </a:prstTxWarp>
+                        <a:noAutofit/>
+                      </wps:bodyPr>
+                    </wps:wsp>
+                  </a:graphicData>
+                </a:graphic>
+                <wp14:sizeRelH relativeFrom="margin">
+                  <wp14:pctWidth>0</wp14:pctWidth>
+                </wp14:sizeRelH>
+                <wp14:sizeRelV relativeFrom="margin">
+                  <wp14:pctHeight>0</wp14:pctHeight>
+                </wp14:sizeRelV>
+              </wp:anchor>
+            </w:drawing>
+          </mc:Choice>
+          <mc:Fallback>
+            <w:pict>
+              <v:shape w14:anchorId="246F850A" id="_x0000_s1029" type="#_x0000_t202" style="position:absolute;left:0;text-align:left;margin-left:-62.85pt;margin-top:312.8pt;width:171.8pt;height:22.8pt;z-index:251670528;visibility:visible;mso-wrap-style:square;mso-width-percent:0;mso-height-percent:0;mso-wrap-distance-left:9pt;mso-wrap-distance-top:0;mso-wrap-distance-right:9pt;mso-wrap-distance-bottom:0;mso-position-horizontal:absolute;mso-position-horizontal-relative:text;mso-position-vertical:absolute;mso-position-vertical-relative:text;mso-width-percent:0;mso-height-percent:0;mso-width-relative:margin;mso-height-relative:margin;v-text-anchor:top" o:gfxdata="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" fillcolor="white [3201]" strokeweight=".5pt">
+                <v:textbox>
+                  <w:txbxContent>
+                    <w:p>
+                      <w:pPr>
+                        <w:rPr>
+                          <w:i/>
+                          <w:iCs/>
+                          <w:sz w:val="20"/>
+                          <w:szCs w:val="20"/>
+                        </w:rPr>
+                      </w:pPr>
+                      <w:r>
+                        <w:rPr>
+                          <w:i/>
+                          <w:iCs/>
+                          <w:sz w:val="20"/>
+                          <w:szCs w:val="20"/>
+                        </w:rPr>
+                        <w:t xml:space="preserve">Figure </w:t>
+                      </w:r>
+                      <w:r>
+                        <w:rPr>
+                          <w:i/>
+                          <w:iCs/>
+                          <w:sz w:val="20"/>
+                          <w:szCs w:val="20"/>
+                        </w:rPr>
+                        <w:t>2</w:t>
+                      </w:r>
+                      <w:r>
+                        <w:rPr>
+                          <w:i/>
+                          <w:iCs/>
+                          <w:sz w:val="20"/>
+                          <w:szCs w:val="20"/>
+                        </w:rPr>
+                        <w:t xml:space="preserve">: Deadly Corp UML version </w:t>
+                      </w:r>
+                      <w:r>
+                        <w:rPr>
+                          <w:i/>
+                          <w:iCs/>
+                          <w:sz w:val="20"/>
+                          <w:szCs w:val="20"/>
+                        </w:rPr>
+                        <w:t>2</w:t>
+                      </w:r>
+                    </w:p>
+                  </w:txbxContent>
+                </v:textbox>
+              </v:shape>
+            </w:pict>
+          </mc:Fallback>
+        </mc:AlternateContent>
+      </w:r>
+    </w:p>
+    <w:p>
+      <w:pPr>
+        <w:rPr>
+          <w:rFonts w:asciiTheme="majorHAnsi" w:eastAsiaTheme="majorEastAsia" w:hAnsiTheme="majorHAnsi" w:cstheme="majorBidi"/>
+        </w:rPr>
+      </w:pPr>
+    </w:p>
+    <w:p>
+      <w:pPr>
+        <w:rPr>
+          <w:rFonts w:asciiTheme="majorHAnsi" w:eastAsiaTheme="majorEastAsia" w:hAnsiTheme="majorHAnsi" w:cstheme="majorBidi"/>
+        </w:rPr>
+      </w:pPr>
+      <w:r>
+        <w:rPr>
+          <w:rFonts w:asciiTheme="majorHAnsi" w:eastAsiaTheme="majorEastAsia" w:hAnsiTheme="majorHAnsi" w:cstheme="majorBidi"/>
+        </w:rPr>
+        <w:t>Notable design decisions and changes</w:t>
+      </w:r>
+    </w:p>
+    <w:p>
+      <w:pPr>
+        <w:pStyle w:val="ListParagraph"/>
+        <w:numPr>
+          <w:ilvl w:val="0"/>
+          <w:numId w:val="2"/>
+        </w:numPr>
+        <w:rPr>
+          <w:rFonts w:asciiTheme="majorHAnsi" w:eastAsiaTheme="majorEastAsia" w:hAnsiTheme="majorHAnsi" w:cstheme="majorBidi"/>
+        </w:rPr>
+      </w:pPr>
+      <w:r>
+        <w:rPr>
+          <w:rFonts w:asciiTheme="majorHAnsi" w:eastAsiaTheme="majorEastAsia" w:hAnsiTheme="majorHAnsi" w:cstheme="majorBidi"/>
+        </w:rPr>
+        <w:t xml:space="preserve">My final implementation uses the same system structure as the original version. I did however add one extra class for the paid moons in the bonus task which inherits from Moon. </w:t>
+      </w:r>
+    </w:p>
+    <w:p>
+      <w:pPr>
+        <w:pStyle w:val="ListParagraph"/>
+        <w:numPr>
+          <w:ilvl w:val="0"/>
+          <w:numId w:val="2"/>
+        </w:numPr>
+        <w:rPr>
+          <w:rFonts w:asciiTheme="majorHAnsi" w:eastAsiaTheme="majorEastAsia" w:hAnsiTheme="majorHAnsi" w:cstheme="majorBidi"/>
+        </w:rPr>
+      </w:pPr>
+      <w:r>
+        <w:rPr>
+          <w:rFonts w:asciiTheme="majorHAnsi" w:eastAsiaTheme="majorEastAsia" w:hAnsiTheme="majorHAnsi" w:cstheme="majorBidi"/>
+        </w:rPr>
+        <w:t xml:space="preserve">While the structure is the same I have added many functions and variables and extra details from the original. </w:t>
+      </w:r>
+      <w:r>
+        <w:rPr>
+          <w:rFonts w:asciiTheme="majorHAnsi" w:eastAsiaTheme="majorEastAsia" w:hAnsiTheme="majorHAnsi" w:cstheme="majorBidi"/>
+        </w:rPr>
+        <w:t xml:space="preserve">The core functions are essentially the same. Most of the added functions are getter or setter or functions </w:t>
+      </w:r>
+      <w:r>
+        <w:rPr>
+          <w:rFonts w:asciiTheme="majorHAnsi" w:eastAsiaTheme="majorEastAsia" w:hAnsiTheme="majorHAnsi" w:cstheme="majorBidi"/>
+        </w:rPr>
+        <w:t>difficult to foresee until they are needed.</w:t>
+      </w:r>
+    </w:p>
+    <w:p>
+      <w:pPr>
+        <w:pStyle w:val="ListParagraph"/>
+        <w:numPr>
+          <w:ilvl w:val="0"/>
+          <w:numId w:val="2"/>
+        </w:numPr>
+        <w:rPr>
+          <w:rFonts w:asciiTheme="majorHAnsi" w:eastAsiaTheme="majorEastAsia" w:hAnsiTheme="majorHAnsi" w:cstheme="majorBidi"/>
+        </w:rPr>
+      </w:pPr>
+      <w:r>
+        <w:rPr>
+          <w:rFonts w:asciiTheme="majorHAnsi" w:eastAsiaTheme="majorEastAsia" w:hAnsiTheme="majorHAnsi" w:cstheme="majorBidi"/>
+        </w:rPr>
+        <w:t xml:space="preserve">I did use vectors to store items and moons like planned however I made them vectors of shared pointers which pointed to the items or moons. I used shared pointers as the Game class need to also point to the moon currently being orbited or landed on. The same goes for items as the Game class points to items that are in the </w:t>
+      </w:r>
+      <w:r>
+        <w:rPr>
+          <w:rFonts w:asciiTheme="majorHAnsi" w:eastAsiaTheme="majorEastAsia" w:hAnsiTheme="majorHAnsi" w:cstheme="majorBidi"/>
+        </w:rPr>
+        <w:t>player’s</w:t>
+      </w:r>
+      <w:r>
+        <w:rPr>
+          <w:rFonts w:asciiTheme="majorHAnsi" w:eastAsiaTheme="majorEastAsia" w:hAnsiTheme="majorHAnsi" w:cstheme="majorBidi"/>
+        </w:rPr>
+        <w:t xml:space="preserve"> inventory. </w:t>
+      </w:r>
+    </w:p>
+    <w:p>
+      <w:pPr>
+        <w:pStyle w:val="ListParagraph"/>
+        <w:numPr>
+          <w:ilvl w:val="0"/>
+          <w:numId w:val="2"/>
+        </w:numPr>
+        <w:rPr>
+          <w:rFonts w:asciiTheme="majorHAnsi" w:eastAsiaTheme="majorEastAsia" w:hAnsiTheme="majorHAnsi" w:cstheme="majorBidi"/>
+        </w:rPr>
+      </w:pPr>
+      <w:r>
+        <w:rPr>
+          <w:rFonts w:asciiTheme="majorHAnsi" w:eastAsiaTheme="majorEastAsia" w:hAnsiTheme="majorHAnsi" w:cstheme="majorBidi"/>
+        </w:rPr>
+        <w:t xml:space="preserve">MoonManager does also manage </w:t>
+      </w:r>
+      <w:proofErr w:type="spellStart"/>
+      <w:r>
+        <w:rPr>
+          <w:rFonts w:asciiTheme="majorHAnsi" w:eastAsiaTheme="majorEastAsia" w:hAnsiTheme="majorHAnsi" w:cstheme="majorBidi"/>
+        </w:rPr>
+        <w:t>CorpMoon</w:t>
+      </w:r>
+      <w:proofErr w:type="spellEnd"/>
+      <w:r>
+        <w:rPr>
+          <w:rFonts w:asciiTheme="majorHAnsi" w:eastAsiaTheme="majorEastAsia" w:hAnsiTheme="majorHAnsi" w:cstheme="majorBidi"/>
+        </w:rPr>
+        <w:t xml:space="preserve"> but I couldn’t get an arrow to it. </w:t>
+      </w:r>
+    </w:p>
+    <w:p>
+      <w:pPr>
+        <w:pStyle w:val="ListParagraph"/>
+        <w:numPr>
+          <w:ilvl w:val="0"/>
+          <w:numId w:val="2"/>
+        </w:numPr>
+        <w:rPr>
+          <w:rFonts w:asciiTheme="majorHAnsi" w:eastAsiaTheme="majorEastAsia" w:hAnsiTheme="majorHAnsi" w:cstheme="majorBidi"/>
+        </w:rPr>
+      </w:pPr>
+      <w:r>
+        <w:rPr>
+          <w:rFonts w:asciiTheme="majorHAnsi" w:eastAsiaTheme="majorEastAsia" w:hAnsiTheme="majorHAnsi" w:cstheme="majorBidi"/>
+        </w:rPr>
+        <w:t xml:space="preserve">I decided to make Item a struct to reflect its data structure nature. While it did end up with a lot of </w:t>
+      </w:r>
+      <w:r>
+        <w:rPr>
+          <w:rFonts w:asciiTheme="majorHAnsi" w:eastAsiaTheme="majorEastAsia" w:hAnsiTheme="majorHAnsi" w:cstheme="majorBidi"/>
+        </w:rPr>
+        <w:t>functions,</w:t>
+      </w:r>
+      <w:r>
+        <w:rPr>
+          <w:rFonts w:asciiTheme="majorHAnsi" w:eastAsiaTheme="majorEastAsia" w:hAnsiTheme="majorHAnsi" w:cstheme="majorBidi"/>
+        </w:rPr>
+        <w:t xml:space="preserve"> they are all getter or setters.</w:t>
+      </w:r>
+    </w:p>
     <w:sectPr>
       <w:pgSz w:w="11906" w:h="16838"/>
       <w:pgMar w:top="1440" w:right="1440" w:bottom="1440" w:left="1440" w:header="708" w:footer="708" w:gutter="0"/>
@@ -836,6 +1436,243 @@
     </w:sectPr>
   </w:body>
 </w:document>
+</file>
+
+<file path=word/numbering.xml><?xml version="1.0" encoding="utf-8"?>
+<w:numbering xmlns:wpc="http://schemas.microsoft.com/office/word/2010/wordprocessingCanvas" xmlns:cx="http://schemas.microsoft.com/office/drawing/2014/chartex" xmlns:cx1="http://schemas.microsoft.com/office/drawing/2015/9/8/chartex" xmlns:cx2="http://schemas.microsoft.com/office/drawing/2015/10/21/chartex" xmlns:cx3="http://schemas.microsoft.com/office/drawing/2016/5/9/chartex" xmlns:cx4="http://schemas.microsoft.com/office/drawing/2016/5/10/chartex" xmlns:cx5="http://schemas.microsoft.com/office/drawing/2016/5/11/chartex" xmlns:cx6="http://schemas.microsoft.com/office/drawing/2016/5/12/chartex" xmlns:cx7="http://schemas.microsoft.com/office/drawing/2016/5/13/chartex" xmlns:cx8="http://schemas.microsoft.com/office/drawing/2016/5/14/chartex" xmlns:mc="http://schemas.openxmlformats.org/markup-compatibility/2006" xmlns:aink="http://schemas.microsoft.com/office/drawing/2016/ink" xmlns:am3d="http://schemas.microsoft.com/office/drawing/2017/model3d" xmlns:o="urn:schemas-microsoft-com:office:office" xmlns:oel="http://schemas.microsoft.com/office/2019/extlst" xmlns:r="http://schemas.openxmlformats.org/officeDocument/2006/relationships" xmlns:m="http://schemas.openxmlformats.org/officeDocument/2006/math" xmlns:v="urn:schemas-microsoft-com:vml" xmlns:wp14="http://schemas.microsoft.com/office/word/2010/wordprocessingDrawing" xmlns:wp="http://schemas.openxmlformats.org/drawingml/2006/wordprocessingDrawing" xmlns:w10="urn:schemas-microsoft-com:office:word" xmlns:w="http://schemas.openxmlformats.org/wordprocessingml/2006/main" xmlns:w14="http://schemas.microsoft.com/office/word/2010/wordml" xmlns:w15="http://schemas.microsoft.com/office/word/2012/wordml" xmlns:w16cex="http://schemas.microsoft.com/office/word/2018/wordml/cex" xmlns:w16cid="http://schemas.microsoft.com/office/word/2016/wordml/cid" xmlns:w16="http://schemas.microsoft.com/office/word/2018/wordml" xmlns:w16du="http://schemas.microsoft.com/office/word/2023/wordml/word16du" xmlns:w16sdtdh="http://schemas.microsoft.com/office/word/2020/wordml/sdtdatahash" xmlns:w16se="http://schemas.microsoft.com/office/word/2015/wordml/symex" xmlns:wpg="http://schemas.microsoft.com/office/word/2010/wordprocessingGroup" xmlns:wpi="http://schemas.microsoft.com/office/word/2010/wordprocessingInk" xmlns:wne="http://schemas.microsoft.com/office/word/2006/wordml" xmlns:wps="http://schemas.microsoft.com/office/word/2010/wordprocessingShape" mc:Ignorable="w14 w15 w16se w16cid w16 w16cex w16sdtdh w16du wp14">
+  <w:abstractNum w:abstractNumId="0" w15:restartNumberingAfterBreak="0">
+    <w:nsid w:val="4B9960DD"/>
+    <w:multiLevelType w:val="hybridMultilevel"/>
+    <w:tmpl w:val="89FAC402"/>
+    <w:lvl w:ilvl="0" w:tplc="0C090001">
+      <w:start w:val="1"/>
+      <w:numFmt w:val="bullet"/>
+      <w:lvlText w:val=""/>
+      <w:lvlJc w:val="left"/>
+      <w:pPr>
+        <w:ind w:left="720" w:hanging="360"/>
+      </w:pPr>
+      <w:rPr>
+        <w:rFonts w:ascii="Symbol" w:hAnsi="Symbol" w:hint="default"/>
+      </w:rPr>
+    </w:lvl>
+    <w:lvl w:ilvl="1" w:tplc="0C090003" w:tentative="1">
+      <w:start w:val="1"/>
+      <w:numFmt w:val="bullet"/>
+      <w:lvlText w:val="o"/>
+      <w:lvlJc w:val="left"/>
+      <w:pPr>
+        <w:ind w:left="1440" w:hanging="360"/>
+      </w:pPr>
+      <w:rPr>
+        <w:rFonts w:ascii="Courier New" w:hAnsi="Courier New" w:cs="Courier New" w:hint="default"/>
+      </w:rPr>
+    </w:lvl>
+    <w:lvl w:ilvl="2" w:tplc="0C090005" w:tentative="1">
+      <w:start w:val="1"/>
+      <w:numFmt w:val="bullet"/>
+      <w:lvlText w:val=""/>
+      <w:lvlJc w:val="left"/>
+      <w:pPr>
+        <w:ind w:left="2160" w:hanging="360"/>
+      </w:pPr>
+      <w:rPr>
+        <w:rFonts w:ascii="Wingdings" w:hAnsi="Wingdings" w:hint="default"/>
+      </w:rPr>
+    </w:lvl>
+    <w:lvl w:ilvl="3" w:tplc="0C090001" w:tentative="1">
+      <w:start w:val="1"/>
+      <w:numFmt w:val="bullet"/>
+      <w:lvlText w:val=""/>
+      <w:lvlJc w:val="left"/>
+      <w:pPr>
+        <w:ind w:left="2880" w:hanging="360"/>
+      </w:pPr>
+      <w:rPr>
+        <w:rFonts w:ascii="Symbol" w:hAnsi="Symbol" w:hint="default"/>
+      </w:rPr>
+    </w:lvl>
+    <w:lvl w:ilvl="4" w:tplc="0C090003" w:tentative="1">
+      <w:start w:val="1"/>
+      <w:numFmt w:val="bullet"/>
+      <w:lvlText w:val="o"/>
+      <w:lvlJc w:val="left"/>
+      <w:pPr>
+        <w:ind w:left="3600" w:hanging="360"/>
+      </w:pPr>
+      <w:rPr>
+        <w:rFonts w:ascii="Courier New" w:hAnsi="Courier New" w:cs="Courier New" w:hint="default"/>
+      </w:rPr>
+    </w:lvl>
+    <w:lvl w:ilvl="5" w:tplc="0C090005" w:tentative="1">
+      <w:start w:val="1"/>
+      <w:numFmt w:val="bullet"/>
+      <w:lvlText w:val=""/>
+      <w:lvlJc w:val="left"/>
+      <w:pPr>
+        <w:ind w:left="4320" w:hanging="360"/>
+      </w:pPr>
+      <w:rPr>
+        <w:rFonts w:ascii="Wingdings" w:hAnsi="Wingdings" w:hint="default"/>
+      </w:rPr>
+    </w:lvl>
+    <w:lvl w:ilvl="6" w:tplc="0C090001" w:tentative="1">
+      <w:start w:val="1"/>
+      <w:numFmt w:val="bullet"/>
+      <w:lvlText w:val=""/>
+      <w:lvlJc w:val="left"/>
+      <w:pPr>
+        <w:ind w:left="5040" w:hanging="360"/>
+      </w:pPr>
+      <w:rPr>
+        <w:rFonts w:ascii="Symbol" w:hAnsi="Symbol" w:hint="default"/>
+      </w:rPr>
+    </w:lvl>
+    <w:lvl w:ilvl="7" w:tplc="0C090003" w:tentative="1">
+      <w:start w:val="1"/>
+      <w:numFmt w:val="bullet"/>
+      <w:lvlText w:val="o"/>
+      <w:lvlJc w:val="left"/>
+      <w:pPr>
+        <w:ind w:left="5760" w:hanging="360"/>
+      </w:pPr>
+      <w:rPr>
+        <w:rFonts w:ascii="Courier New" w:hAnsi="Courier New" w:cs="Courier New" w:hint="default"/>
+      </w:rPr>
+    </w:lvl>
+    <w:lvl w:ilvl="8" w:tplc="0C090005" w:tentative="1">
+      <w:start w:val="1"/>
+      <w:numFmt w:val="bullet"/>
+      <w:lvlText w:val=""/>
+      <w:lvlJc w:val="left"/>
+      <w:pPr>
+        <w:ind w:left="6480" w:hanging="360"/>
+      </w:pPr>
+      <w:rPr>
+        <w:rFonts w:ascii="Wingdings" w:hAnsi="Wingdings" w:hint="default"/>
+      </w:rPr>
+    </w:lvl>
+  </w:abstractNum>
+  <w:abstractNum w:abstractNumId="1" w15:restartNumberingAfterBreak="0">
+    <w:nsid w:val="7E084113"/>
+    <w:multiLevelType w:val="hybridMultilevel"/>
+    <w:tmpl w:val="60AE7C30"/>
+    <w:lvl w:ilvl="0" w:tplc="0C090001">
+      <w:start w:val="1"/>
+      <w:numFmt w:val="bullet"/>
+      <w:lvlText w:val=""/>
+      <w:lvlJc w:val="left"/>
+      <w:pPr>
+        <w:ind w:left="720" w:hanging="360"/>
+      </w:pPr>
+      <w:rPr>
+        <w:rFonts w:ascii="Symbol" w:hAnsi="Symbol" w:hint="default"/>
+      </w:rPr>
+    </w:lvl>
+    <w:lvl w:ilvl="1" w:tplc="0C090003" w:tentative="1">
+      <w:start w:val="1"/>
+      <w:numFmt w:val="bullet"/>
+      <w:lvlText w:val="o"/>
+      <w:lvlJc w:val="left"/>
+      <w:pPr>
+        <w:ind w:left="1440" w:hanging="360"/>
+      </w:pPr>
+      <w:rPr>
+        <w:rFonts w:ascii="Courier New" w:hAnsi="Courier New" w:cs="Courier New" w:hint="default"/>
+      </w:rPr>
+    </w:lvl>
+    <w:lvl w:ilvl="2" w:tplc="0C090005" w:tentative="1">
+      <w:start w:val="1"/>
+      <w:numFmt w:val="bullet"/>
+      <w:lvlText w:val=""/>
+      <w:lvlJc w:val="left"/>
+      <w:pPr>
+        <w:ind w:left="2160" w:hanging="360"/>
+      </w:pPr>
+      <w:rPr>
+        <w:rFonts w:ascii="Wingdings" w:hAnsi="Wingdings" w:hint="default"/>
+      </w:rPr>
+    </w:lvl>
+    <w:lvl w:ilvl="3" w:tplc="0C090001" w:tentative="1">
+      <w:start w:val="1"/>
+      <w:numFmt w:val="bullet"/>
+      <w:lvlText w:val=""/>
+      <w:lvlJc w:val="left"/>
+      <w:pPr>
+        <w:ind w:left="2880" w:hanging="360"/>
+      </w:pPr>
+      <w:rPr>
+        <w:rFonts w:ascii="Symbol" w:hAnsi="Symbol" w:hint="default"/>
+      </w:rPr>
+    </w:lvl>
+    <w:lvl w:ilvl="4" w:tplc="0C090003" w:tentative="1">
+      <w:start w:val="1"/>
+      <w:numFmt w:val="bullet"/>
+      <w:lvlText w:val="o"/>
+      <w:lvlJc w:val="left"/>
+      <w:pPr>
+        <w:ind w:left="3600" w:hanging="360"/>
+      </w:pPr>
+      <w:rPr>
+        <w:rFonts w:ascii="Courier New" w:hAnsi="Courier New" w:cs="Courier New" w:hint="default"/>
+      </w:rPr>
+    </w:lvl>
+    <w:lvl w:ilvl="5" w:tplc="0C090005" w:tentative="1">
+      <w:start w:val="1"/>
+      <w:numFmt w:val="bullet"/>
+      <w:lvlText w:val=""/>
+      <w:lvlJc w:val="left"/>
+      <w:pPr>
+        <w:ind w:left="4320" w:hanging="360"/>
+      </w:pPr>
+      <w:rPr>
+        <w:rFonts w:ascii="Wingdings" w:hAnsi="Wingdings" w:hint="default"/>
+      </w:rPr>
+    </w:lvl>
+    <w:lvl w:ilvl="6" w:tplc="0C090001" w:tentative="1">
+      <w:start w:val="1"/>
+      <w:numFmt w:val="bullet"/>
+      <w:lvlText w:val=""/>
+      <w:lvlJc w:val="left"/>
+      <w:pPr>
+        <w:ind w:left="5040" w:hanging="360"/>
+      </w:pPr>
+      <w:rPr>
+        <w:rFonts w:ascii="Symbol" w:hAnsi="Symbol" w:hint="default"/>
+      </w:rPr>
+    </w:lvl>
+    <w:lvl w:ilvl="7" w:tplc="0C090003" w:tentative="1">
+      <w:start w:val="1"/>
+      <w:numFmt w:val="bullet"/>
+      <w:lvlText w:val="o"/>
+      <w:lvlJc w:val="left"/>
+      <w:pPr>
+        <w:ind w:left="5760" w:hanging="360"/>
+      </w:pPr>
+      <w:rPr>
+        <w:rFonts w:ascii="Courier New" w:hAnsi="Courier New" w:cs="Courier New" w:hint="default"/>
+      </w:rPr>
+    </w:lvl>
+    <w:lvl w:ilvl="8" w:tplc="0C090005" w:tentative="1">
+      <w:start w:val="1"/>
+      <w:numFmt w:val="bullet"/>
+      <w:lvlText w:val=""/>
+      <w:lvlJc w:val="left"/>
+      <w:pPr>
+        <w:ind w:left="6480" w:hanging="360"/>
+      </w:pPr>
+      <w:rPr>
+        <w:rFonts w:ascii="Wingdings" w:hAnsi="Wingdings" w:hint="default"/>
+      </w:rPr>
+    </w:lvl>
+  </w:abstractNum>
+  <w:num w:numId="1" w16cid:durableId="2049181457">
+    <w:abstractNumId w:val="0"/>
+  </w:num>
+  <w:num w:numId="2" w16cid:durableId="2048336200">
+    <w:abstractNumId w:val="1"/>
+  </w:num>
+</w:numbering>
 </file>
 
 <file path=word/styles.xml><?xml version="1.0" encoding="utf-8"?>

</xml_diff>